<commit_message>
small corrections in Traktandenliste
</commit_message>
<xml_diff>
--- a/Traktandenliste/Traktandenliste 9. Mar 15.docx
+++ b/Traktandenliste/Traktandenliste 9. Mar 15.docx
@@ -422,61 +422,129 @@
           <w:sz w:val="20"/>
           <w:szCs w:val="20"/>
         </w:rPr>
-        <w:t xml:space="preserve"> noch für die erste Iteration gemacht we</w:t>
-      </w:r>
-      <w:r>
-        <w:rPr>
-          <w:rFonts w:asciiTheme="majorHAnsi" w:eastAsia="Arial Unicode MS" w:hAnsiTheme="majorHAnsi" w:cstheme="majorHAnsi"/>
+        <w:t xml:space="preserve"> noch für die erste Iteration gemacht werden?</w:t>
+      </w:r>
+    </w:p>
+    <w:p>
+      <w:pPr>
+        <w:pStyle w:val="TextA"/>
+        <w:rPr>
+          <w:rFonts w:asciiTheme="majorHAnsi" w:hAnsiTheme="majorHAnsi" w:cstheme="majorHAnsi"/>
+          <w:sz w:val="20"/>
+          <w:szCs w:val="20"/>
+        </w:rPr>
+      </w:pPr>
+    </w:p>
+    <w:p>
+      <w:pPr>
+        <w:pStyle w:val="TextA"/>
+        <w:rPr>
+          <w:rFonts w:asciiTheme="majorHAnsi" w:hAnsiTheme="majorHAnsi" w:cstheme="majorHAnsi"/>
+          <w:sz w:val="20"/>
+          <w:szCs w:val="20"/>
+        </w:rPr>
+      </w:pPr>
+    </w:p>
+    <w:p>
+      <w:pPr>
+        <w:pStyle w:val="UntertitelA"/>
+        <w:rPr>
+          <w:rFonts w:asciiTheme="majorHAnsi" w:hAnsiTheme="majorHAnsi" w:cstheme="majorHAnsi"/>
+        </w:rPr>
+      </w:pPr>
+      <w:r>
+        <w:rPr>
+          <w:rFonts w:asciiTheme="majorHAnsi" w:hAnsiTheme="majorHAnsi" w:cstheme="majorHAnsi"/>
+        </w:rPr>
+        <w:t>Organisatorisches:</w:t>
+      </w:r>
+    </w:p>
+    <w:p>
+      <w:pPr>
+        <w:pStyle w:val="TextA"/>
+        <w:rPr>
+          <w:rFonts w:asciiTheme="majorHAnsi" w:hAnsiTheme="majorHAnsi" w:cstheme="majorHAnsi"/>
           <w:b/>
           <w:bCs/>
           <w:sz w:val="20"/>
           <w:szCs w:val="20"/>
         </w:rPr>
-        <w:t>r</w:t>
-      </w:r>
-      <w:r>
-        <w:rPr>
-          <w:rFonts w:asciiTheme="majorHAnsi" w:eastAsia="Arial Unicode MS" w:hAnsiTheme="majorHAnsi" w:cstheme="majorHAnsi"/>
-          <w:b/>
-          <w:bCs/>
-          <w:sz w:val="20"/>
-          <w:szCs w:val="20"/>
-        </w:rPr>
-        <w:t>den?</w:t>
-      </w:r>
+      </w:pPr>
     </w:p>
     <w:p>
       <w:pPr>
         <w:pStyle w:val="TextA"/>
         <w:rPr>
-          <w:rFonts w:asciiTheme="majorHAnsi" w:hAnsiTheme="majorHAnsi" w:cstheme="majorHAnsi"/>
-          <w:sz w:val="20"/>
-          <w:szCs w:val="20"/>
-        </w:rPr>
-      </w:pPr>
+          <w:rFonts w:asciiTheme="majorHAnsi" w:eastAsia="Arial Unicode MS" w:hAnsiTheme="majorHAnsi" w:cstheme="majorHAnsi"/>
+          <w:sz w:val="20"/>
+          <w:szCs w:val="20"/>
+        </w:rPr>
+      </w:pPr>
+      <w:r>
+        <w:rPr>
+          <w:rFonts w:asciiTheme="majorHAnsi" w:eastAsia="Arial Unicode MS" w:hAnsiTheme="majorHAnsi" w:cstheme="majorHAnsi"/>
+          <w:sz w:val="20"/>
+          <w:szCs w:val="20"/>
+        </w:rPr>
+        <w:t>Wer übernimmt die Präsentation der ersten Iteration?</w:t>
+      </w:r>
     </w:p>
     <w:p>
       <w:pPr>
         <w:pStyle w:val="TextA"/>
         <w:rPr>
-          <w:rFonts w:asciiTheme="majorHAnsi" w:hAnsiTheme="majorHAnsi" w:cstheme="majorHAnsi"/>
-          <w:sz w:val="20"/>
-          <w:szCs w:val="20"/>
-        </w:rPr>
-      </w:pPr>
-    </w:p>
-    <w:p>
-      <w:pPr>
-        <w:pStyle w:val="UntertitelA"/>
-        <w:rPr>
-          <w:rFonts w:asciiTheme="majorHAnsi" w:hAnsiTheme="majorHAnsi" w:cstheme="majorHAnsi"/>
-        </w:rPr>
-      </w:pPr>
-      <w:r>
-        <w:rPr>
-          <w:rFonts w:asciiTheme="majorHAnsi" w:hAnsiTheme="majorHAnsi" w:cstheme="majorHAnsi"/>
-        </w:rPr>
-        <w:t>Organisatorisches:</w:t>
+          <w:rFonts w:asciiTheme="majorHAnsi" w:eastAsia="Arial Unicode MS" w:hAnsiTheme="majorHAnsi" w:cstheme="majorHAnsi"/>
+          <w:sz w:val="20"/>
+          <w:szCs w:val="20"/>
+        </w:rPr>
+      </w:pPr>
+      <w:r>
+        <w:rPr>
+          <w:rFonts w:asciiTheme="majorHAnsi" w:eastAsia="Arial Unicode MS" w:hAnsiTheme="majorHAnsi" w:cstheme="majorHAnsi"/>
+          <w:sz w:val="20"/>
+          <w:szCs w:val="20"/>
+        </w:rPr>
+        <w:t>Braucht es noch</w:t>
+      </w:r>
+      <w:r>
+        <w:rPr>
+          <w:rFonts w:asciiTheme="majorHAnsi" w:eastAsia="Arial Unicode MS" w:hAnsiTheme="majorHAnsi" w:cstheme="majorHAnsi"/>
+          <w:sz w:val="20"/>
+          <w:szCs w:val="20"/>
+        </w:rPr>
+        <w:t xml:space="preserve"> eine Meeting</w:t>
+      </w:r>
+      <w:r>
+        <w:rPr>
+          <w:rFonts w:asciiTheme="majorHAnsi" w:eastAsia="Arial Unicode MS" w:hAnsiTheme="majorHAnsi" w:cstheme="majorHAnsi"/>
+          <w:sz w:val="20"/>
+          <w:szCs w:val="20"/>
+        </w:rPr>
+        <w:t xml:space="preserve"> gegen Ende der Woche</w:t>
+      </w:r>
+      <w:r>
+        <w:rPr>
+          <w:rFonts w:asciiTheme="majorHAnsi" w:eastAsia="Arial Unicode MS" w:hAnsiTheme="majorHAnsi" w:cstheme="majorHAnsi"/>
+          <w:sz w:val="20"/>
+          <w:szCs w:val="20"/>
+        </w:rPr>
+        <w:t xml:space="preserve">, um der Zustand der ersten Iteration zu </w:t>
+      </w:r>
+      <w:r>
+        <w:rPr>
+          <w:rFonts w:asciiTheme="majorHAnsi" w:eastAsia="Arial Unicode MS" w:hAnsiTheme="majorHAnsi" w:cstheme="majorHAnsi"/>
+          <w:sz w:val="20"/>
+          <w:szCs w:val="20"/>
+        </w:rPr>
+        <w:t>kontrollieren</w:t>
+      </w:r>
+      <w:r>
+        <w:rPr>
+          <w:rFonts w:asciiTheme="majorHAnsi" w:eastAsia="Arial Unicode MS" w:hAnsiTheme="majorHAnsi" w:cstheme="majorHAnsi"/>
+          <w:sz w:val="20"/>
+          <w:szCs w:val="20"/>
+        </w:rPr>
+        <w:t>?</w:t>
       </w:r>
     </w:p>
     <w:p>
@@ -484,105 +552,41 @@
         <w:pStyle w:val="TextA"/>
         <w:rPr>
           <w:rFonts w:asciiTheme="majorHAnsi" w:hAnsiTheme="majorHAnsi" w:cstheme="majorHAnsi"/>
-          <w:b/>
-          <w:bCs/>
-          <w:sz w:val="20"/>
-          <w:szCs w:val="20"/>
-        </w:rPr>
-      </w:pPr>
-    </w:p>
-    <w:p>
-      <w:pPr>
-        <w:pStyle w:val="TextA"/>
-        <w:rPr>
-          <w:rFonts w:asciiTheme="majorHAnsi" w:eastAsia="Arial Unicode MS" w:hAnsiTheme="majorHAnsi" w:cstheme="majorHAnsi"/>
-          <w:sz w:val="20"/>
-          <w:szCs w:val="20"/>
-        </w:rPr>
-      </w:pPr>
-      <w:r>
-        <w:rPr>
-          <w:rFonts w:asciiTheme="majorHAnsi" w:eastAsia="Arial Unicode MS" w:hAnsiTheme="majorHAnsi" w:cstheme="majorHAnsi"/>
-          <w:sz w:val="20"/>
-          <w:szCs w:val="20"/>
-        </w:rPr>
-        <w:t>Wer übernimmt die Präsentation der ersten Iteration?</w:t>
-      </w:r>
-    </w:p>
-    <w:p>
-      <w:pPr>
-        <w:pStyle w:val="TextA"/>
-        <w:rPr>
-          <w:rFonts w:asciiTheme="majorHAnsi" w:eastAsia="Arial Unicode MS" w:hAnsiTheme="majorHAnsi" w:cstheme="majorHAnsi"/>
-          <w:sz w:val="20"/>
-          <w:szCs w:val="20"/>
-        </w:rPr>
-      </w:pPr>
-      <w:r>
-        <w:rPr>
-          <w:rFonts w:asciiTheme="majorHAnsi" w:eastAsia="Arial Unicode MS" w:hAnsiTheme="majorHAnsi" w:cstheme="majorHAnsi"/>
-          <w:sz w:val="20"/>
-          <w:szCs w:val="20"/>
-        </w:rPr>
-        <w:t>Braucht es noch</w:t>
-      </w:r>
-      <w:r>
-        <w:rPr>
-          <w:rFonts w:asciiTheme="majorHAnsi" w:eastAsia="Arial Unicode MS" w:hAnsiTheme="majorHAnsi" w:cstheme="majorHAnsi"/>
-          <w:sz w:val="20"/>
-          <w:szCs w:val="20"/>
-        </w:rPr>
-        <w:t xml:space="preserve"> eine Meeting</w:t>
-      </w:r>
-      <w:r>
-        <w:rPr>
-          <w:rFonts w:asciiTheme="majorHAnsi" w:eastAsia="Arial Unicode MS" w:hAnsiTheme="majorHAnsi" w:cstheme="majorHAnsi"/>
-          <w:sz w:val="20"/>
-          <w:szCs w:val="20"/>
-        </w:rPr>
-        <w:t xml:space="preserve"> gegen Ende der Woche</w:t>
-      </w:r>
-      <w:r>
-        <w:rPr>
-          <w:rFonts w:asciiTheme="majorHAnsi" w:eastAsia="Arial Unicode MS" w:hAnsiTheme="majorHAnsi" w:cstheme="majorHAnsi"/>
-          <w:sz w:val="20"/>
-          <w:szCs w:val="20"/>
-        </w:rPr>
-        <w:t xml:space="preserve">, um der Zustand der ersten Iteration zu </w:t>
-      </w:r>
-      <w:r>
-        <w:rPr>
-          <w:rFonts w:asciiTheme="majorHAnsi" w:eastAsia="Arial Unicode MS" w:hAnsiTheme="majorHAnsi" w:cstheme="majorHAnsi"/>
-          <w:sz w:val="20"/>
-          <w:szCs w:val="20"/>
-        </w:rPr>
-        <w:t>kontrollieren</w:t>
-      </w:r>
-      <w:r>
-        <w:rPr>
-          <w:rFonts w:asciiTheme="majorHAnsi" w:eastAsia="Arial Unicode MS" w:hAnsiTheme="majorHAnsi" w:cstheme="majorHAnsi"/>
-          <w:sz w:val="20"/>
-          <w:szCs w:val="20"/>
-        </w:rPr>
-        <w:t>?</w:t>
-      </w:r>
-    </w:p>
-    <w:p>
-      <w:pPr>
-        <w:pStyle w:val="TextA"/>
-        <w:rPr>
-          <w:rFonts w:asciiTheme="majorHAnsi" w:hAnsiTheme="majorHAnsi" w:cstheme="majorHAnsi"/>
-          <w:sz w:val="20"/>
-          <w:szCs w:val="20"/>
-        </w:rPr>
-      </w:pPr>
-      <w:r>
-        <w:rPr>
-          <w:rFonts w:asciiTheme="majorHAnsi" w:hAnsiTheme="majorHAnsi" w:cstheme="majorHAnsi"/>
-          <w:sz w:val="20"/>
-          <w:szCs w:val="20"/>
-        </w:rPr>
-        <w:t>Termin für ein Meeting mit Tara, um die erste Iteration zu zeigen und besprechen</w:t>
+          <w:sz w:val="20"/>
+          <w:szCs w:val="20"/>
+        </w:rPr>
+      </w:pPr>
+      <w:r>
+        <w:rPr>
+          <w:rFonts w:asciiTheme="majorHAnsi" w:hAnsiTheme="majorHAnsi" w:cstheme="majorHAnsi"/>
+          <w:sz w:val="20"/>
+          <w:szCs w:val="20"/>
+        </w:rPr>
+        <w:t xml:space="preserve">Ein </w:t>
+      </w:r>
+      <w:r>
+        <w:rPr>
+          <w:rFonts w:asciiTheme="majorHAnsi" w:hAnsiTheme="majorHAnsi" w:cstheme="majorHAnsi"/>
+          <w:sz w:val="20"/>
+          <w:szCs w:val="20"/>
+        </w:rPr>
+        <w:t>Termin für ein Meeting mit Tara</w:t>
+      </w:r>
+      <w:r>
+        <w:rPr>
+          <w:rFonts w:asciiTheme="majorHAnsi" w:hAnsiTheme="majorHAnsi" w:cstheme="majorHAnsi"/>
+          <w:sz w:val="20"/>
+          <w:szCs w:val="20"/>
+        </w:rPr>
+        <w:t xml:space="preserve"> vereinbaren</w:t>
+      </w:r>
+      <w:r>
+        <w:rPr>
+          <w:rFonts w:asciiTheme="majorHAnsi" w:hAnsiTheme="majorHAnsi" w:cstheme="majorHAnsi"/>
+          <w:sz w:val="20"/>
+          <w:szCs w:val="20"/>
+        </w:rPr>
+        <w:t>, um die erste Iteration zu zeigen und besprechen</w:t>
       </w:r>
     </w:p>
     <w:p>

</xml_diff>

<commit_message>
Add test-Konzpet-Diskusion zur Traktandenliste
</commit_message>
<xml_diff>
--- a/Traktandenliste/Traktandenliste 9. Mar 15.docx
+++ b/Traktandenliste/Traktandenliste 9. Mar 15.docx
@@ -322,6 +322,50 @@
           <w:szCs w:val="20"/>
         </w:rPr>
         <w:t xml:space="preserve"> (5 bis 10 min.)</w:t>
+      </w:r>
+    </w:p>
+    <w:p>
+      <w:pPr>
+        <w:pStyle w:val="TextA"/>
+        <w:rPr>
+          <w:rFonts w:asciiTheme="majorHAnsi" w:eastAsia="Arial Unicode MS" w:hAnsiTheme="majorHAnsi" w:cstheme="majorHAnsi"/>
+          <w:sz w:val="20"/>
+          <w:szCs w:val="20"/>
+        </w:rPr>
+      </w:pPr>
+      <w:r>
+        <w:rPr>
+          <w:rFonts w:asciiTheme="majorHAnsi" w:eastAsia="Arial Unicode MS" w:hAnsiTheme="majorHAnsi" w:cstheme="majorHAnsi"/>
+          <w:sz w:val="20"/>
+          <w:szCs w:val="20"/>
+        </w:rPr>
+        <w:t>Alle:</w:t>
+      </w:r>
+      <w:r>
+        <w:rPr>
+          <w:rFonts w:asciiTheme="majorHAnsi" w:eastAsia="Arial Unicode MS" w:hAnsiTheme="majorHAnsi" w:cstheme="majorHAnsi"/>
+          <w:sz w:val="20"/>
+          <w:szCs w:val="20"/>
+        </w:rPr>
+        <w:tab/>
+      </w:r>
+      <w:proofErr w:type="spellStart"/>
+      <w:r>
+        <w:rPr>
+          <w:rFonts w:asciiTheme="majorHAnsi" w:eastAsia="Arial Unicode MS" w:hAnsiTheme="majorHAnsi" w:cstheme="majorHAnsi"/>
+          <w:sz w:val="20"/>
+          <w:szCs w:val="20"/>
+        </w:rPr>
+        <w:t>Tets</w:t>
+      </w:r>
+      <w:proofErr w:type="spellEnd"/>
+      <w:r>
+        <w:rPr>
+          <w:rFonts w:asciiTheme="majorHAnsi" w:eastAsia="Arial Unicode MS" w:hAnsiTheme="majorHAnsi" w:cstheme="majorHAnsi"/>
+          <w:sz w:val="20"/>
+          <w:szCs w:val="20"/>
+        </w:rPr>
+        <w:t>-Konzept (Diskussion. ca. 10min)</w:t>
       </w:r>
     </w:p>
     <w:p>

</xml_diff>

<commit_message>
#DH-33#time 1h#comment work on witness - change quarry to match data base scheme
</commit_message>
<xml_diff>
--- a/Traktandenliste/Traktandenliste 9. Mar 15.docx
+++ b/Traktandenliste/Traktandenliste 9. Mar 15.docx
@@ -87,20 +87,7 @@
           <w:rFonts w:asciiTheme="majorHAnsi" w:hAnsiTheme="majorHAnsi" w:cstheme="majorHAnsi"/>
         </w:rPr>
         <w:tab/>
-      </w:r>
-      <w:proofErr w:type="spellStart"/>
-      <w:r>
-        <w:rPr>
-          <w:rFonts w:asciiTheme="majorHAnsi" w:hAnsiTheme="majorHAnsi" w:cstheme="majorHAnsi"/>
-        </w:rPr>
-        <w:t>ExWi</w:t>
-      </w:r>
-      <w:proofErr w:type="spellEnd"/>
-      <w:r>
-        <w:rPr>
-          <w:rFonts w:asciiTheme="majorHAnsi" w:hAnsiTheme="majorHAnsi" w:cstheme="majorHAnsi"/>
-        </w:rPr>
-        <w:t xml:space="preserve"> 116, 1. Stock</w:t>
+        <w:t>ExWi 116, 1. Stock</w:t>
       </w:r>
     </w:p>
     <w:p>
@@ -348,18 +335,8 @@
           <w:szCs w:val="20"/>
         </w:rPr>
         <w:tab/>
-        <w:t xml:space="preserve">Automatisch Imports von Neo4j in </w:t>
-      </w:r>
-      <w:proofErr w:type="spellStart"/>
-      <w:r>
-        <w:rPr>
-          <w:rFonts w:asciiTheme="majorHAnsi" w:eastAsia="Arial Unicode MS" w:hAnsiTheme="majorHAnsi" w:cstheme="majorHAnsi"/>
-          <w:sz w:val="20"/>
-          <w:szCs w:val="20"/>
-        </w:rPr>
-        <w:t>Eclipse</w:t>
-      </w:r>
-      <w:proofErr w:type="spellEnd"/>
+        <w:t>Automatisch Imports von Neo4j in Eclipse</w:t>
+      </w:r>
     </w:p>
     <w:p>
       <w:pPr>
@@ -393,24 +370,7 @@
           <w:szCs w:val="20"/>
         </w:rPr>
         <w:tab/>
-      </w:r>
-      <w:proofErr w:type="spellStart"/>
-      <w:r>
-        <w:rPr>
-          <w:rFonts w:asciiTheme="majorHAnsi" w:eastAsia="Arial Unicode MS" w:hAnsiTheme="majorHAnsi" w:cstheme="majorHAnsi"/>
-          <w:sz w:val="20"/>
-          <w:szCs w:val="20"/>
-        </w:rPr>
-        <w:t>Tets</w:t>
-      </w:r>
-      <w:proofErr w:type="spellEnd"/>
-      <w:r>
-        <w:rPr>
-          <w:rFonts w:asciiTheme="majorHAnsi" w:eastAsia="Arial Unicode MS" w:hAnsiTheme="majorHAnsi" w:cstheme="majorHAnsi"/>
-          <w:sz w:val="20"/>
-          <w:szCs w:val="20"/>
-        </w:rPr>
-        <w:t>-Konzept (Diskussion. ca. 10min)</w:t>
+        <w:t>Tets-Konzept (Diskussion. ca. 10min)</w:t>
       </w:r>
     </w:p>
     <w:p>
@@ -756,6 +716,36 @@
         </w:rPr>
         <w:tab/>
         <w:t>Sitzungen Vorbereitung</w:t>
+      </w:r>
+    </w:p>
+    <w:p>
+      <w:pPr>
+        <w:pStyle w:val="Text"/>
+        <w:rPr>
+          <w:rFonts w:asciiTheme="majorHAnsi" w:eastAsia="Helvetica" w:hAnsiTheme="majorHAnsi" w:cstheme="majorHAnsi"/>
+          <w:sz w:val="20"/>
+          <w:szCs w:val="20"/>
+          <w:lang w:val="de-DE"/>
+        </w:rPr>
+      </w:pPr>
+      <w:r>
+        <w:rPr>
+          <w:rFonts w:asciiTheme="majorHAnsi" w:eastAsia="Helvetica" w:hAnsiTheme="majorHAnsi" w:cstheme="majorHAnsi"/>
+          <w:sz w:val="20"/>
+          <w:szCs w:val="20"/>
+          <w:lang w:val="de-DE"/>
+        </w:rPr>
+        <w:t xml:space="preserve">IG: </w:t>
+      </w:r>
+      <w:r>
+        <w:rPr>
+          <w:rFonts w:asciiTheme="majorHAnsi" w:eastAsia="Helvetica" w:hAnsiTheme="majorHAnsi" w:cstheme="majorHAnsi"/>
+          <w:sz w:val="20"/>
+          <w:szCs w:val="20"/>
+          <w:lang w:val="de-DE"/>
+        </w:rPr>
+        <w:tab/>
+        <w:t>Databank conventions</w:t>
       </w:r>
     </w:p>
     <w:p>

</xml_diff>